<commit_message>
Adição de Preenchimento de Formulário
</commit_message>
<xml_diff>
--- a/Documents/PDD_Invoice_Generator.docx
+++ b/Documents/PDD_Invoice_Generator.docx
@@ -228,7 +228,6 @@
     <w:p>
       <w:pPr>
         <w:pStyle w:val="SemEspaamento"/>
-        <w:jc w:val="both"/>
         <w:rPr>
           <w:rStyle w:val="OrientaesChar"/>
           <w:rFonts w:cs="Arial"/>
@@ -239,6 +238,18 @@
           <w:szCs w:val="28"/>
         </w:rPr>
       </w:pPr>
+      <w:r>
+        <w:rPr>
+          <w:rStyle w:val="OrientaesChar"/>
+          <w:rFonts w:cs="Arial"/>
+          <w:i w:val="0"/>
+          <w:iCs w:val="0"/>
+          <w:color w:val="000000" w:themeColor="text1"/>
+          <w:sz w:val="28"/>
+          <w:szCs w:val="28"/>
+        </w:rPr>
+        <w:t>f</w:t>
+      </w:r>
     </w:p>
     <w:p>
       <w:pPr>
@@ -1325,11 +1336,21 @@
           <w:sz w:val="24"/>
           <w:szCs w:val="24"/>
         </w:rPr>
-        <w:t xml:space="preserve">_[dia]_[mês]_[ano], sinalizando em uma coluna extra no final, o problema do </w:t>
-      </w:r>
-      <w:r>
-        <w:rPr>
-          <w:rFonts w:ascii="Arial" w:hAnsi="Arial" w:cs="Arial"/>
+        <w:t xml:space="preserve">_[dia]_[mês]_[ano], sinalizando em uma coluna extra no final, </w:t>
+      </w:r>
+      <w:r>
+        <w:rPr>
+          <w:rFonts w:ascii="Arial" w:hAnsi="Arial" w:cs="Arial"/>
+          <w:color w:val="EE0000"/>
+          <w:sz w:val="24"/>
+          <w:szCs w:val="24"/>
+        </w:rPr>
+        <w:t xml:space="preserve">o problema do </w:t>
+      </w:r>
+      <w:r>
+        <w:rPr>
+          <w:rFonts w:ascii="Arial" w:hAnsi="Arial" w:cs="Arial"/>
+          <w:color w:val="EE0000"/>
           <w:sz w:val="24"/>
           <w:szCs w:val="24"/>
         </w:rPr>
@@ -1338,6 +1359,7 @@
       <w:r>
         <w:rPr>
           <w:rFonts w:ascii="Arial" w:hAnsi="Arial" w:cs="Arial"/>
+          <w:color w:val="EE0000"/>
           <w:sz w:val="24"/>
           <w:szCs w:val="24"/>
         </w:rPr>
@@ -1346,10 +1368,19 @@
       <w:r>
         <w:rPr>
           <w:rFonts w:ascii="Arial" w:hAnsi="Arial" w:cs="Arial"/>
-          <w:sz w:val="24"/>
-          <w:szCs w:val="24"/>
-        </w:rPr>
-        <w:t>. Se estiver em branco, também tem que ir para lá</w:t>
+          <w:color w:val="EE0000"/>
+          <w:sz w:val="24"/>
+          <w:szCs w:val="24"/>
+        </w:rPr>
+        <w:t>.</w:t>
+      </w:r>
+      <w:r>
+        <w:rPr>
+          <w:rFonts w:ascii="Arial" w:hAnsi="Arial" w:cs="Arial"/>
+          <w:sz w:val="24"/>
+          <w:szCs w:val="24"/>
+        </w:rPr>
+        <w:t xml:space="preserve"> Se estiver em branco, também tem que ir para lá</w:t>
       </w:r>
       <w:r>
         <w:rPr>
@@ -1517,11 +1548,21 @@
           <w:sz w:val="24"/>
           <w:szCs w:val="24"/>
         </w:rPr>
-        <w:t xml:space="preserve">_[dia]_[mês]_[ano], sinalizando em uma coluna extra no final, o problema do </w:t>
-      </w:r>
-      <w:r>
-        <w:rPr>
-          <w:rFonts w:ascii="Arial" w:hAnsi="Arial" w:cs="Arial"/>
+        <w:t xml:space="preserve">_[dia]_[mês]_[ano], sinalizando em uma coluna extra no final, </w:t>
+      </w:r>
+      <w:r>
+        <w:rPr>
+          <w:rFonts w:ascii="Arial" w:hAnsi="Arial" w:cs="Arial"/>
+          <w:color w:val="EE0000"/>
+          <w:sz w:val="24"/>
+          <w:szCs w:val="24"/>
+        </w:rPr>
+        <w:t xml:space="preserve">o problema do </w:t>
+      </w:r>
+      <w:r>
+        <w:rPr>
+          <w:rFonts w:ascii="Arial" w:hAnsi="Arial" w:cs="Arial"/>
+          <w:color w:val="EE0000"/>
           <w:sz w:val="24"/>
           <w:szCs w:val="24"/>
         </w:rPr>
@@ -1530,10 +1571,19 @@
       <w:r>
         <w:rPr>
           <w:rFonts w:ascii="Arial" w:hAnsi="Arial" w:cs="Arial"/>
-          <w:sz w:val="24"/>
-          <w:szCs w:val="24"/>
-        </w:rPr>
-        <w:t xml:space="preserve"> não deu para criar. Se estiver em branco, colocar o último dia útil do ano.</w:t>
+          <w:color w:val="EE0000"/>
+          <w:sz w:val="24"/>
+          <w:szCs w:val="24"/>
+        </w:rPr>
+        <w:t xml:space="preserve"> não deu para criar</w:t>
+      </w:r>
+      <w:r>
+        <w:rPr>
+          <w:rFonts w:ascii="Arial" w:hAnsi="Arial" w:cs="Arial"/>
+          <w:sz w:val="24"/>
+          <w:szCs w:val="24"/>
+        </w:rPr>
+        <w:t>. Se estiver em branco, colocar o último dia útil do ano.</w:t>
       </w:r>
     </w:p>
     <w:p>
@@ -4550,7 +4600,7 @@
             </wp:anchor>
           </w:drawing>
         </mc:Choice>
-        <mc:Fallback xmlns:a="http://schemas.openxmlformats.org/drawingml/2006/main" xmlns:a14="http://schemas.microsoft.com/office/drawing/2010/main">
+        <mc:Fallback xmlns:a14="http://schemas.microsoft.com/office/drawing/2010/main" xmlns:a="http://schemas.openxmlformats.org/drawingml/2006/main">
           <w:pict>
             <v:shapetype id="_x0000_t202" coordsize="21600,21600" o:spt="202" path="m,l,21600r21600,l21600,xe" w14:anchorId="20BA92E8">
               <v:stroke joinstyle="miter"/>
@@ -5175,7 +5225,7 @@
         <v:path o:extrusionok="f" gradientshapeok="t" o:connecttype="rect"/>
         <o:lock v:ext="edit" aspectratio="t"/>
       </v:shapetype>
-      <v:shape id="_x0000_i1029" type="#_x0000_t75" style="width:10.2pt;height:10.2pt" o:bullet="t">
+      <v:shape id="_x0000_i1030" type="#_x0000_t75" style="width:10.2pt;height:10.2pt" o:bullet="t">
         <v:imagedata r:id="rId1" o:title="mso38A"/>
       </v:shape>
     </w:pict>
@@ -9946,15 +9996,6 @@
 </file>
 
 <file path=customXml/item1.xml><?xml version="1.0" encoding="utf-8"?>
-<?mso-contentType ?>
-<FormTemplates xmlns="http://schemas.microsoft.com/sharepoint/v3/contenttype/forms">
-  <Display>DocumentLibraryForm</Display>
-  <Edit>DocumentLibraryForm</Edit>
-  <New>DocumentLibraryForm</New>
-</FormTemplates>
-</file>
-
-<file path=customXml/item2.xml><?xml version="1.0" encoding="utf-8"?>
 <p:properties xmlns:p="http://schemas.microsoft.com/office/2006/metadata/properties" xmlns:xsi="http://www.w3.org/2001/XMLSchema-instance" xmlns:pc="http://schemas.microsoft.com/office/infopath/2007/PartnerControls">
   <documentManagement>
     <lcf76f155ced4ddcb4097134ff3c332f xmlns="80576d50-c42b-4edc-bce2-94c775d13f73">
@@ -9965,7 +10006,20 @@
 </p:properties>
 </file>
 
+<file path=customXml/item2.xml><?xml version="1.0" encoding="utf-8"?>
+<?mso-contentType ?>
+<FormTemplates xmlns="http://schemas.microsoft.com/sharepoint/v3/contenttype/forms">
+  <Display>DocumentLibraryForm</Display>
+  <Edit>DocumentLibraryForm</Edit>
+  <New>DocumentLibraryForm</New>
+</FormTemplates>
+</file>
+
 <file path=customXml/item3.xml><?xml version="1.0" encoding="utf-8"?>
+<b:Sources xmlns:b="http://schemas.openxmlformats.org/officeDocument/2006/bibliography" xmlns="http://schemas.openxmlformats.org/officeDocument/2006/bibliography" SelectedStyle="\APASixthEditionOfficeOnline.xsl" StyleName="APA" Version="6"/>
+</file>
+
+<file path=customXml/item4.xml><?xml version="1.0" encoding="utf-8"?>
 <ct:contentTypeSchema xmlns:ct="http://schemas.microsoft.com/office/2006/metadata/contentType" xmlns:ma="http://schemas.microsoft.com/office/2006/metadata/properties/metaAttributes" ct:_="" ma:_="" ma:contentTypeName="Documento" ma:contentTypeID="0x010100CE5417431BA9904A8D8B73A75D734C6B" ma:contentTypeVersion="11" ma:contentTypeDescription="Crie um novo documento." ma:contentTypeScope="" ma:versionID="bb306f7aca44448f4a89ea1d965b8452">
   <xsd:schema xmlns:xsd="http://www.w3.org/2001/XMLSchema" xmlns:xs="http://www.w3.org/2001/XMLSchema" xmlns:p="http://schemas.microsoft.com/office/2006/metadata/properties" xmlns:ns2="80576d50-c42b-4edc-bce2-94c775d13f73" xmlns:ns3="e8c284ef-8ad3-48db-8a91-85e61aaded6c" targetNamespace="http://schemas.microsoft.com/office/2006/metadata/properties" ma:root="true" ma:fieldsID="3ad3007ea346c6aa95f8bdc91f6617f0" ns2:_="" ns3:_="">
     <xsd:import namespace="80576d50-c42b-4edc-bce2-94c775d13f73"/>
@@ -10160,19 +10214,7 @@
 </ct:contentTypeSchema>
 </file>
 
-<file path=customXml/item4.xml><?xml version="1.0" encoding="utf-8"?>
-<b:Sources xmlns:b="http://schemas.openxmlformats.org/officeDocument/2006/bibliography" xmlns="http://schemas.openxmlformats.org/officeDocument/2006/bibliography" SelectedStyle="\APASixthEditionOfficeOnline.xsl" StyleName="APA" Version="6"/>
-</file>
-
 <file path=customXml/itemProps1.xml><?xml version="1.0" encoding="utf-8"?>
-<ds:datastoreItem xmlns:ds="http://schemas.openxmlformats.org/officeDocument/2006/customXml" ds:itemID="{F0ED7CC3-33E1-4D55-8208-A793BBBE33F5}">
-  <ds:schemaRefs>
-    <ds:schemaRef ds:uri="http://schemas.microsoft.com/sharepoint/v3/contenttype/forms"/>
-  </ds:schemaRefs>
-</ds:datastoreItem>
-</file>
-
-<file path=customXml/itemProps2.xml><?xml version="1.0" encoding="utf-8"?>
 <ds:datastoreItem xmlns:ds="http://schemas.openxmlformats.org/officeDocument/2006/customXml" ds:itemID="{476EF64B-2164-4D08-8CC7-54B42FE1A1E7}">
   <ds:schemaRefs>
     <ds:schemaRef ds:uri="http://schemas.microsoft.com/office/2006/metadata/properties"/>
@@ -10183,7 +10225,23 @@
 </ds:datastoreItem>
 </file>
 
+<file path=customXml/itemProps2.xml><?xml version="1.0" encoding="utf-8"?>
+<ds:datastoreItem xmlns:ds="http://schemas.openxmlformats.org/officeDocument/2006/customXml" ds:itemID="{F0ED7CC3-33E1-4D55-8208-A793BBBE33F5}">
+  <ds:schemaRefs>
+    <ds:schemaRef ds:uri="http://schemas.microsoft.com/sharepoint/v3/contenttype/forms"/>
+  </ds:schemaRefs>
+</ds:datastoreItem>
+</file>
+
 <file path=customXml/itemProps3.xml><?xml version="1.0" encoding="utf-8"?>
+<ds:datastoreItem xmlns:ds="http://schemas.openxmlformats.org/officeDocument/2006/customXml" ds:itemID="{2CED681A-270E-47AE-B8A9-68D67BAD8055}">
+  <ds:schemaRefs>
+    <ds:schemaRef ds:uri="http://schemas.openxmlformats.org/officeDocument/2006/bibliography"/>
+  </ds:schemaRefs>
+</ds:datastoreItem>
+</file>
+
+<file path=customXml/itemProps4.xml><?xml version="1.0" encoding="utf-8"?>
 <ds:datastoreItem xmlns:ds="http://schemas.openxmlformats.org/officeDocument/2006/customXml" ds:itemID="{52CE2303-037F-4E69-A936-B701DC72B7D5}">
   <ds:schemaRefs>
     <ds:schemaRef ds:uri="http://schemas.microsoft.com/office/2006/metadata/contentType"/>
@@ -10200,12 +10258,4 @@
     <ds:schemaRef ds:uri="http://schemas.microsoft.com/internal/obd"/>
   </ds:schemaRefs>
 </ds:datastoreItem>
-</file>
-
-<file path=customXml/itemProps4.xml><?xml version="1.0" encoding="utf-8"?>
-<ds:datastoreItem xmlns:ds="http://schemas.openxmlformats.org/officeDocument/2006/customXml" ds:itemID="{2CED681A-270E-47AE-B8A9-68D67BAD8055}">
-  <ds:schemaRefs>
-    <ds:schemaRef ds:uri="http://schemas.openxmlformats.org/officeDocument/2006/bibliography"/>
-  </ds:schemaRefs>
-</ds:datastoreItem>
 </file>
</xml_diff>

<commit_message>
Some fixes at business rules, updates in the extraction table.
</commit_message>
<xml_diff>
--- a/Documents/PDD_Invoice_Generator.docx
+++ b/Documents/PDD_Invoice_Generator.docx
@@ -2906,7 +2906,27 @@
           <w:iCs w:val="0"/>
           <w:color w:val="000000" w:themeColor="text1"/>
         </w:rPr>
-        <w:t xml:space="preserve"> (total) maior que 30000, colocar que será entregue de </w:t>
+        <w:t xml:space="preserve"> (total) maior que 3</w:t>
+      </w:r>
+      <w:r>
+        <w:rPr>
+          <w:rStyle w:val="OrientaesChar"/>
+          <w:rFonts w:cs="Arial"/>
+          <w:i w:val="0"/>
+          <w:iCs w:val="0"/>
+          <w:color w:val="000000" w:themeColor="text1"/>
+        </w:rPr>
+        <w:tab/>
+      </w:r>
+      <w:r>
+        <w:rPr>
+          <w:rStyle w:val="OrientaesChar"/>
+          <w:rFonts w:cs="Arial"/>
+          <w:i w:val="0"/>
+          <w:iCs w:val="0"/>
+          <w:color w:val="000000" w:themeColor="text1"/>
+        </w:rPr>
+        <w:t xml:space="preserve">000, colocar que será entregue de </w:t>
       </w:r>
       <w:r>
         <w:rPr>
@@ -4600,13 +4620,13 @@
             </wp:anchor>
           </w:drawing>
         </mc:Choice>
-        <mc:Fallback xmlns:a14="http://schemas.microsoft.com/office/drawing/2010/main" xmlns:a="http://schemas.openxmlformats.org/drawingml/2006/main">
+        <mc:Fallback>
           <w:pict>
-            <v:shapetype id="_x0000_t202" coordsize="21600,21600" o:spt="202" path="m,l,21600r21600,l21600,xe" w14:anchorId="20BA92E8">
+            <v:shapetype w14:anchorId="20BA92E8" id="_x0000_t202" coordsize="21600,21600" o:spt="202" path="m,l,21600r21600,l21600,xe">
               <v:stroke joinstyle="miter"/>
               <v:path gradientshapeok="t" o:connecttype="rect"/>
             </v:shapetype>
-            <v:shape id="MSIPCM325c4016b9cdaa43281bbc83" style="position:absolute;left:0;text-align:left;margin-left:0;margin-top:802.35pt;width:595.3pt;height:24.55pt;z-index:251658240;visibility:visible;mso-wrap-style:square;mso-wrap-distance-left:9pt;mso-wrap-distance-top:0;mso-wrap-distance-right:9pt;mso-wrap-distance-bottom:0;mso-position-horizontal:absolute;mso-position-horizontal-relative:page;mso-position-vertical:absolute;mso-position-vertical-relative:page;v-text-anchor:bottom" alt="{&quot;HashCode&quot;:-1096251631,&quot;Height&quot;:841.0,&quot;Width&quot;:595.0,&quot;Placement&quot;:&quot;Footer&quot;,&quot;Index&quot;:&quot;Primary&quot;,&quot;Section&quot;:1,&quot;Top&quot;:0.0,&quot;Left&quot;:0.0}" o:spid="_x0000_s1026" o:allowincell="f" filled="f" stroked="f" strokeweight=".5pt" type="#_x0000_t202" o:gfxdata="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">
+            <v:shape id="MSIPCM325c4016b9cdaa43281bbc83" o:spid="_x0000_s1026" type="#_x0000_t202" alt="{&quot;HashCode&quot;:-1096251631,&quot;Height&quot;:841.0,&quot;Width&quot;:595.0,&quot;Placement&quot;:&quot;Footer&quot;,&quot;Index&quot;:&quot;Primary&quot;,&quot;Section&quot;:1,&quot;Top&quot;:0.0,&quot;Left&quot;:0.0}" style="position:absolute;left:0;text-align:left;margin-left:0;margin-top:802.35pt;width:595.3pt;height:24.55pt;z-index:251658240;visibility:visible;mso-wrap-style:square;mso-wrap-distance-left:9pt;mso-wrap-distance-top:0;mso-wrap-distance-right:9pt;mso-wrap-distance-bottom:0;mso-position-horizontal:absolute;mso-position-horizontal-relative:page;mso-position-vertical:absolute;mso-position-vertical-relative:page;v-text-anchor:bottom" o:gfxdata="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" o:allowincell="f" filled="f" stroked="f" strokeweight=".5pt">
               <v:textbox inset=",0,,0">
                 <w:txbxContent>
                   <w:p>
@@ -5225,7 +5245,7 @@
         <v:path o:extrusionok="f" gradientshapeok="t" o:connecttype="rect"/>
         <o:lock v:ext="edit" aspectratio="t"/>
       </v:shapetype>
-      <v:shape id="_x0000_i1030" type="#_x0000_t75" style="width:10.2pt;height:10.2pt" o:bullet="t">
+      <v:shape id="_x0000_i1029" type="#_x0000_t75" style="width:10.15pt;height:10.15pt" o:bullet="t">
         <v:imagedata r:id="rId1" o:title="mso38A"/>
       </v:shape>
     </w:pict>
@@ -9996,30 +10016,6 @@
 </file>
 
 <file path=customXml/item1.xml><?xml version="1.0" encoding="utf-8"?>
-<p:properties xmlns:p="http://schemas.microsoft.com/office/2006/metadata/properties" xmlns:xsi="http://www.w3.org/2001/XMLSchema-instance" xmlns:pc="http://schemas.microsoft.com/office/infopath/2007/PartnerControls">
-  <documentManagement>
-    <lcf76f155ced4ddcb4097134ff3c332f xmlns="80576d50-c42b-4edc-bce2-94c775d13f73">
-      <Terms xmlns="http://schemas.microsoft.com/office/infopath/2007/PartnerControls"/>
-    </lcf76f155ced4ddcb4097134ff3c332f>
-    <TaxCatchAll xmlns="e8c284ef-8ad3-48db-8a91-85e61aaded6c" xsi:nil="true"/>
-  </documentManagement>
-</p:properties>
-</file>
-
-<file path=customXml/item2.xml><?xml version="1.0" encoding="utf-8"?>
-<?mso-contentType ?>
-<FormTemplates xmlns="http://schemas.microsoft.com/sharepoint/v3/contenttype/forms">
-  <Display>DocumentLibraryForm</Display>
-  <Edit>DocumentLibraryForm</Edit>
-  <New>DocumentLibraryForm</New>
-</FormTemplates>
-</file>
-
-<file path=customXml/item3.xml><?xml version="1.0" encoding="utf-8"?>
-<b:Sources xmlns:b="http://schemas.openxmlformats.org/officeDocument/2006/bibliography" xmlns="http://schemas.openxmlformats.org/officeDocument/2006/bibliography" SelectedStyle="\APASixthEditionOfficeOnline.xsl" StyleName="APA" Version="6"/>
-</file>
-
-<file path=customXml/item4.xml><?xml version="1.0" encoding="utf-8"?>
 <ct:contentTypeSchema xmlns:ct="http://schemas.microsoft.com/office/2006/metadata/contentType" xmlns:ma="http://schemas.microsoft.com/office/2006/metadata/properties/metaAttributes" ct:_="" ma:_="" ma:contentTypeName="Documento" ma:contentTypeID="0x010100CE5417431BA9904A8D8B73A75D734C6B" ma:contentTypeVersion="11" ma:contentTypeDescription="Crie um novo documento." ma:contentTypeScope="" ma:versionID="bb306f7aca44448f4a89ea1d965b8452">
   <xsd:schema xmlns:xsd="http://www.w3.org/2001/XMLSchema" xmlns:xs="http://www.w3.org/2001/XMLSchema" xmlns:p="http://schemas.microsoft.com/office/2006/metadata/properties" xmlns:ns2="80576d50-c42b-4edc-bce2-94c775d13f73" xmlns:ns3="e8c284ef-8ad3-48db-8a91-85e61aaded6c" targetNamespace="http://schemas.microsoft.com/office/2006/metadata/properties" ma:root="true" ma:fieldsID="3ad3007ea346c6aa95f8bdc91f6617f0" ns2:_="" ns3:_="">
     <xsd:import namespace="80576d50-c42b-4edc-bce2-94c775d13f73"/>
@@ -10214,34 +10210,31 @@
 </ct:contentTypeSchema>
 </file>
 
-<file path=customXml/itemProps1.xml><?xml version="1.0" encoding="utf-8"?>
-<ds:datastoreItem xmlns:ds="http://schemas.openxmlformats.org/officeDocument/2006/customXml" ds:itemID="{476EF64B-2164-4D08-8CC7-54B42FE1A1E7}">
-  <ds:schemaRefs>
-    <ds:schemaRef ds:uri="http://schemas.microsoft.com/office/2006/metadata/properties"/>
-    <ds:schemaRef ds:uri="http://schemas.microsoft.com/office/infopath/2007/PartnerControls"/>
-    <ds:schemaRef ds:uri="80576d50-c42b-4edc-bce2-94c775d13f73"/>
-    <ds:schemaRef ds:uri="e8c284ef-8ad3-48db-8a91-85e61aaded6c"/>
-  </ds:schemaRefs>
-</ds:datastoreItem>
+<file path=customXml/item2.xml><?xml version="1.0" encoding="utf-8"?>
+<b:Sources xmlns:b="http://schemas.openxmlformats.org/officeDocument/2006/bibliography" xmlns="http://schemas.openxmlformats.org/officeDocument/2006/bibliography" SelectedStyle="\APASixthEditionOfficeOnline.xsl" StyleName="APA" Version="6"/>
 </file>
 
-<file path=customXml/itemProps2.xml><?xml version="1.0" encoding="utf-8"?>
-<ds:datastoreItem xmlns:ds="http://schemas.openxmlformats.org/officeDocument/2006/customXml" ds:itemID="{F0ED7CC3-33E1-4D55-8208-A793BBBE33F5}">
-  <ds:schemaRefs>
-    <ds:schemaRef ds:uri="http://schemas.microsoft.com/sharepoint/v3/contenttype/forms"/>
-  </ds:schemaRefs>
-</ds:datastoreItem>
+<file path=customXml/item3.xml><?xml version="1.0" encoding="utf-8"?>
+<?mso-contentType ?>
+<FormTemplates xmlns="http://schemas.microsoft.com/sharepoint/v3/contenttype/forms">
+  <Display>DocumentLibraryForm</Display>
+  <Edit>DocumentLibraryForm</Edit>
+  <New>DocumentLibraryForm</New>
+</FormTemplates>
 </file>
 
-<file path=customXml/itemProps3.xml><?xml version="1.0" encoding="utf-8"?>
-<ds:datastoreItem xmlns:ds="http://schemas.openxmlformats.org/officeDocument/2006/customXml" ds:itemID="{2CED681A-270E-47AE-B8A9-68D67BAD8055}">
-  <ds:schemaRefs>
-    <ds:schemaRef ds:uri="http://schemas.openxmlformats.org/officeDocument/2006/bibliography"/>
-  </ds:schemaRefs>
-</ds:datastoreItem>
+<file path=customXml/item4.xml><?xml version="1.0" encoding="utf-8"?>
+<p:properties xmlns:p="http://schemas.microsoft.com/office/2006/metadata/properties" xmlns:xsi="http://www.w3.org/2001/XMLSchema-instance" xmlns:pc="http://schemas.microsoft.com/office/infopath/2007/PartnerControls">
+  <documentManagement>
+    <lcf76f155ced4ddcb4097134ff3c332f xmlns="80576d50-c42b-4edc-bce2-94c775d13f73">
+      <Terms xmlns="http://schemas.microsoft.com/office/infopath/2007/PartnerControls"/>
+    </lcf76f155ced4ddcb4097134ff3c332f>
+    <TaxCatchAll xmlns="e8c284ef-8ad3-48db-8a91-85e61aaded6c" xsi:nil="true"/>
+  </documentManagement>
+</p:properties>
 </file>
 
-<file path=customXml/itemProps4.xml><?xml version="1.0" encoding="utf-8"?>
+<file path=customXml/itemProps1.xml><?xml version="1.0" encoding="utf-8"?>
 <ds:datastoreItem xmlns:ds="http://schemas.openxmlformats.org/officeDocument/2006/customXml" ds:itemID="{52CE2303-037F-4E69-A936-B701DC72B7D5}">
   <ds:schemaRefs>
     <ds:schemaRef ds:uri="http://schemas.microsoft.com/office/2006/metadata/contentType"/>
@@ -10258,4 +10251,31 @@
     <ds:schemaRef ds:uri="http://schemas.microsoft.com/internal/obd"/>
   </ds:schemaRefs>
 </ds:datastoreItem>
+</file>
+
+<file path=customXml/itemProps2.xml><?xml version="1.0" encoding="utf-8"?>
+<ds:datastoreItem xmlns:ds="http://schemas.openxmlformats.org/officeDocument/2006/customXml" ds:itemID="{2CED681A-270E-47AE-B8A9-68D67BAD8055}">
+  <ds:schemaRefs>
+    <ds:schemaRef ds:uri="http://schemas.openxmlformats.org/officeDocument/2006/bibliography"/>
+  </ds:schemaRefs>
+</ds:datastoreItem>
+</file>
+
+<file path=customXml/itemProps3.xml><?xml version="1.0" encoding="utf-8"?>
+<ds:datastoreItem xmlns:ds="http://schemas.openxmlformats.org/officeDocument/2006/customXml" ds:itemID="{F0ED7CC3-33E1-4D55-8208-A793BBBE33F5}">
+  <ds:schemaRefs>
+    <ds:schemaRef ds:uri="http://schemas.microsoft.com/sharepoint/v3/contenttype/forms"/>
+  </ds:schemaRefs>
+</ds:datastoreItem>
+</file>
+
+<file path=customXml/itemProps4.xml><?xml version="1.0" encoding="utf-8"?>
+<ds:datastoreItem xmlns:ds="http://schemas.openxmlformats.org/officeDocument/2006/customXml" ds:itemID="{476EF64B-2164-4D08-8CC7-54B42FE1A1E7}">
+  <ds:schemaRefs>
+    <ds:schemaRef ds:uri="http://schemas.microsoft.com/office/2006/metadata/properties"/>
+    <ds:schemaRef ds:uri="http://schemas.microsoft.com/office/infopath/2007/PartnerControls"/>
+    <ds:schemaRef ds:uri="80576d50-c42b-4edc-bce2-94c775d13f73"/>
+    <ds:schemaRef ds:uri="e8c284ef-8ad3-48db-8a91-85e61aaded6c"/>
+  </ds:schemaRefs>
+</ds:datastoreItem>
 </file>
</xml_diff>